<commit_message>
mise a jour des diagrammes foda
</commit_message>
<xml_diff>
--- a/CdCf.docx
+++ b/CdCf.docx
@@ -811,6 +811,13 @@
       <w:bookmarkEnd w:id="3"/>
     </w:p>
     <w:p>
+      <w:r>
+        <w:t>modifié</w:t>
+      </w:r>
+      <w:bookmarkStart w:id="4" w:name="_GoBack"/>
+      <w:bookmarkEnd w:id="4"/>
+    </w:p>
+    <w:p>
       <w:pPr>
         <w:spacing w:before="240"/>
       </w:pPr>
@@ -966,11 +973,11 @@
       <w:pPr>
         <w:pStyle w:val="Titre3"/>
       </w:pPr>
-      <w:bookmarkStart w:id="4" w:name="_Toc468984589"/>
+      <w:bookmarkStart w:id="5" w:name="_Toc468984589"/>
       <w:r>
         <w:t>2.2.2. Proposition de personas</w:t>
       </w:r>
-      <w:bookmarkEnd w:id="4"/>
+      <w:bookmarkEnd w:id="5"/>
     </w:p>
     <w:p>
       <w:pPr>
@@ -1166,7 +1173,7 @@
         </w:numPr>
         <w:spacing w:after="240"/>
       </w:pPr>
-      <w:bookmarkStart w:id="5" w:name="_Toc468984590"/>
+      <w:bookmarkStart w:id="6" w:name="_Toc468984590"/>
       <w:r>
         <w:t>Besoins fonctionnels</w:t>
       </w:r>
@@ -1200,7 +1207,7 @@
       <w:r>
         <w:t>.</w:t>
       </w:r>
-      <w:bookmarkEnd w:id="5"/>
+      <w:bookmarkEnd w:id="6"/>
     </w:p>
     <w:p>
       <w:r>
@@ -1541,7 +1548,7 @@
           <v:shape id="_x0000_i1025" type="#_x0000_t75" style="width:231.25pt;height:74.2pt" o:ole="">
             <v:imagedata r:id="rId15" o:title=""/>
           </v:shape>
-          <o:OLEObject Type="Embed" ProgID="Visio.Drawing.15" ShapeID="_x0000_i1025" DrawAspect="Content" ObjectID="_1545119773" r:id="rId16"/>
+          <o:OLEObject Type="Embed" ProgID="Visio.Drawing.15" ShapeID="_x0000_i1025" DrawAspect="Content" ObjectID="_1545120190" r:id="rId16"/>
         </w:object>
       </w:r>
     </w:p>
@@ -1578,7 +1585,7 @@
           <v:shape id="_x0000_i1033" type="#_x0000_t75" style="width:453.3pt;height:210.15pt" o:ole="">
             <v:imagedata r:id="rId17" o:title=""/>
           </v:shape>
-          <o:OLEObject Type="Embed" ProgID="Visio.Drawing.15" ShapeID="_x0000_i1033" DrawAspect="Content" ObjectID="_1545119774" r:id="rId18"/>
+          <o:OLEObject Type="Embed" ProgID="Visio.Drawing.15" ShapeID="_x0000_i1033" DrawAspect="Content" ObjectID="_1545120191" r:id="rId18"/>
         </w:object>
       </w:r>
     </w:p>
@@ -1602,12 +1609,7 @@
         <w:t>s</w:t>
       </w:r>
       <w:r>
-        <w:t xml:space="preserve"> du projet. En gris celles que nous détaillerons dans les parti</w:t>
-      </w:r>
-      <w:bookmarkStart w:id="6" w:name="_GoBack"/>
-      <w:bookmarkEnd w:id="6"/>
-      <w:r>
-        <w:t xml:space="preserve">es suivantes. </w:t>
+        <w:t xml:space="preserve"> du projet. En gris celles que nous détaillerons dans les parties suivantes. </w:t>
       </w:r>
       <w:r>
         <w:t>Trois</w:t>
@@ -1952,7 +1954,7 @@
           <v:shape id="_x0000_i1037" type="#_x0000_t75" style="width:452.9pt;height:250.95pt" o:ole="">
             <v:imagedata r:id="rId19" o:title=""/>
           </v:shape>
-          <o:OLEObject Type="Embed" ProgID="Visio.Drawing.15" ShapeID="_x0000_i1037" DrawAspect="Content" ObjectID="_1545119775" r:id="rId20"/>
+          <o:OLEObject Type="Embed" ProgID="Visio.Drawing.15" ShapeID="_x0000_i1037" DrawAspect="Content" ObjectID="_1545120192" r:id="rId20"/>
         </w:object>
       </w:r>
     </w:p>
@@ -2105,13 +2107,14 @@
         <w:t>Représentation FODA :</w:t>
       </w:r>
     </w:p>
+    <w:p/>
     <w:p>
       <w:r>
-        <w:object w:dxaOrig="13936" w:dyaOrig="7648" w14:anchorId="0DF0CE5F">
-          <v:shape id="_x0000_i1028" type="#_x0000_t75" style="width:452.9pt;height:248.55pt" o:ole="">
+        <w:object w:dxaOrig="13907" w:dyaOrig="10155" w14:anchorId="700E361D">
+          <v:shape id="_x0000_i1058" type="#_x0000_t75" style="width:453.35pt;height:331.05pt" o:ole="">
             <v:imagedata r:id="rId21" o:title=""/>
           </v:shape>
-          <o:OLEObject Type="Embed" ProgID="Visio.Drawing.15" ShapeID="_x0000_i1028" DrawAspect="Content" ObjectID="_1545119776" r:id="rId22"/>
+          <o:OLEObject Type="Embed" ProgID="Visio.Drawing.15" ShapeID="_x0000_i1058" DrawAspect="Content" ObjectID="_1545120193" r:id="rId22"/>
         </w:object>
       </w:r>
     </w:p>
@@ -2251,6 +2254,7 @@
         <w:rPr>
           <w:b/>
         </w:rPr>
+        <w:lastRenderedPageBreak/>
         <w:br w:type="page"/>
       </w:r>
     </w:p>
@@ -2270,11 +2274,11 @@
     </w:p>
     <w:p>
       <w:r>
-        <w:object w:dxaOrig="14276" w:dyaOrig="8157" w14:anchorId="0DF0CE60">
-          <v:shape id="_x0000_i1029" type="#_x0000_t75" style="width:453.25pt;height:259pt" o:ole="">
+        <w:object w:dxaOrig="14181" w:dyaOrig="8157" w14:anchorId="3B012200">
+          <v:shape id="_x0000_i1063" type="#_x0000_t75" style="width:453.1pt;height:260.6pt" o:ole="">
             <v:imagedata r:id="rId23" o:title=""/>
           </v:shape>
-          <o:OLEObject Type="Embed" ProgID="Visio.Drawing.15" ShapeID="_x0000_i1029" DrawAspect="Content" ObjectID="_1545119777" r:id="rId24"/>
+          <o:OLEObject Type="Embed" ProgID="Visio.Drawing.15" ShapeID="_x0000_i1063" DrawAspect="Content" ObjectID="_1545120194" r:id="rId24"/>
         </w:object>
       </w:r>
     </w:p>
@@ -2373,11 +2377,11 @@
     </w:p>
     <w:p>
       <w:r>
-        <w:object w:dxaOrig="15325" w:dyaOrig="8971" w14:anchorId="0DF0CE61">
-          <v:shape id="_x0000_i1030" type="#_x0000_t75" style="width:452.85pt;height:265.1pt" o:ole="">
+        <w:object w:dxaOrig="14007" w:dyaOrig="9240" w14:anchorId="78CE0E0D">
+          <v:shape id="_x0000_i1066" type="#_x0000_t75" style="width:453.15pt;height:298.9pt" o:ole="">
             <v:imagedata r:id="rId25" o:title=""/>
           </v:shape>
-          <o:OLEObject Type="Embed" ProgID="Visio.Drawing.15" ShapeID="_x0000_i1030" DrawAspect="Content" ObjectID="_1545119778" r:id="rId26"/>
+          <o:OLEObject Type="Embed" ProgID="Visio.Drawing.15" ShapeID="_x0000_i1066" DrawAspect="Content" ObjectID="_1545120195" r:id="rId26"/>
         </w:object>
       </w:r>
     </w:p>
@@ -2491,6 +2495,7 @@
       </w:pPr>
       <w:bookmarkStart w:id="11" w:name="_Toc468984595"/>
       <w:r>
+        <w:lastRenderedPageBreak/>
         <w:t>Vue générale sur les alertes</w:t>
       </w:r>
       <w:bookmarkEnd w:id="11"/>
@@ -2515,11 +2520,7 @@
         <w:t>feature</w:t>
       </w:r>
       <w:r>
-        <w:t xml:space="preserve">s dont deux sont optionnelles : la gestion des catégories d’alertes, l’affichage des alertes, la gestion des moyens d’adressage (option) et l’archivage des alertes (option). Cette partie fonctionnelle du tableau </w:t>
-      </w:r>
-      <w:r>
-        <w:lastRenderedPageBreak/>
-        <w:t>de bord est alimenté</w:t>
+        <w:t>s dont deux sont optionnelles : la gestion des catégories d’alertes, l’affichage des alertes, la gestion des moyens d’adressage (option) et l’archivage des alertes (option). Cette partie fonctionnelle du tableau de bord est alimenté</w:t>
       </w:r>
       <w:r>
         <w:t>e</w:t>
@@ -2543,11 +2544,11 @@
     </w:p>
     <w:p>
       <w:r>
-        <w:object w:dxaOrig="12475" w:dyaOrig="8712" w14:anchorId="0DF0CE62">
-          <v:shape id="_x0000_i1031" type="#_x0000_t75" style="width:453.45pt;height:317.1pt" o:ole="">
+        <w:object w:dxaOrig="12963" w:dyaOrig="7506" w14:anchorId="064B2A7C">
+          <v:shape id="_x0000_i1071" type="#_x0000_t75" style="width:453.05pt;height:262.35pt" o:ole="">
             <v:imagedata r:id="rId27" o:title=""/>
           </v:shape>
-          <o:OLEObject Type="Embed" ProgID="Visio.Drawing.15" ShapeID="_x0000_i1031" DrawAspect="Content" ObjectID="_1545119779" r:id="rId28"/>
+          <o:OLEObject Type="Embed" ProgID="Visio.Drawing.15" ShapeID="_x0000_i1071" DrawAspect="Content" ObjectID="_1545120196" r:id="rId28"/>
         </w:object>
       </w:r>
     </w:p>
@@ -2654,7 +2655,11 @@
         <w:t xml:space="preserve"> sms ou </w:t>
       </w:r>
       <w:r>
-        <w:t>de mails, ou d’envoyer</w:t>
+        <w:t xml:space="preserve">de mails, ou </w:t>
+      </w:r>
+      <w:r>
+        <w:lastRenderedPageBreak/>
+        <w:t>d’envoyer</w:t>
       </w:r>
       <w:r>
         <w:t xml:space="preserve"> directement les messages dans le cas où l’outil source ne le propose pas. La version avancée du tableau de bord propose également d’archiver les différentes alertes pour en faire un historique.</w:t>
@@ -2671,7 +2676,6 @@
       </w:pPr>
       <w:bookmarkStart w:id="12" w:name="_Toc468984596"/>
       <w:r>
-        <w:lastRenderedPageBreak/>
         <w:t>Besoins non fonctionnels</w:t>
       </w:r>
       <w:r>
@@ -3084,7 +3088,7 @@
               <w:noProof/>
               <w:color w:val="FFFFFF" w:themeColor="background1"/>
             </w:rPr>
-            <w:t>6</w:t>
+            <w:t>14</w:t>
           </w:r>
           <w:r>
             <w:rPr>
@@ -11330,7 +11334,7 @@
 </file>
 
 <file path=customXml/itemProps2.xml><?xml version="1.0" encoding="utf-8"?>
-<ds:datastoreItem xmlns:ds="http://schemas.openxmlformats.org/officeDocument/2006/customXml" ds:itemID="{2455A2CD-EEB5-4F79-816E-AD961D0D001F}">
+<ds:datastoreItem xmlns:ds="http://schemas.openxmlformats.org/officeDocument/2006/customXml" ds:itemID="{261B4ECD-7AD5-4C14-B928-FB243BF4C066}">
   <ds:schemaRefs>
     <ds:schemaRef ds:uri="http://schemas.openxmlformats.org/officeDocument/2006/bibliography"/>
   </ds:schemaRefs>

</xml_diff>